<commit_message>
corrections in text of labWeek5 sheet
</commit_message>
<xml_diff>
--- a/Week5/labWeek5.docx
+++ b/Week5/labWeek5.docx
@@ -258,7 +258,10 @@
         <w:t xml:space="preserve">. </w:t>
       </w:r>
       <w:r>
-        <w:t xml:space="preserve">An abalone is a type of see snail. </w:t>
+        <w:t>An abalone is a type of sea</w:t>
+      </w:r>
+      <w:r>
+        <w:t xml:space="preserve"> snail. </w:t>
       </w:r>
       <w:r>
         <w:t>The</w:t>
@@ -291,7 +294,12 @@
         <w:t xml:space="preserve">, but this is a time consuming and expensive procedure. The task here is to predict the number of rings given simple external measurements of the weight and dimension of the animal. </w:t>
       </w:r>
       <w:r>
-        <w:t>For the dataset we are using the real values are known (i.</w:t>
+        <w:t>In the dataset we are using the true number of rings is</w:t>
+      </w:r>
+      <w:bookmarkStart w:id="0" w:name="_GoBack"/>
+      <w:bookmarkEnd w:id="0"/>
+      <w:r>
+        <w:t xml:space="preserve"> known (i.</w:t>
       </w:r>
       <w:r>
         <w:t>e. the rings were counted after the snails were</w:t>
@@ -1660,8 +1668,6 @@
         </w:rPr>
         <w:t>at it works in the online</w:t>
       </w:r>
-      <w:bookmarkStart w:id="0" w:name="_GoBack"/>
-      <w:bookmarkEnd w:id="0"/>
       <w:r>
         <w:rPr>
           <w:b/>
@@ -4160,7 +4166,7 @@
 </file>
 
 <file path=customXml/itemProps1.xml><?xml version="1.0" encoding="utf-8"?>
-<ds:datastoreItem xmlns:ds="http://schemas.openxmlformats.org/officeDocument/2006/customXml" ds:itemID="{46AB5A38-20ED-7341-A300-BF6D8C46B603}">
+<ds:datastoreItem xmlns:ds="http://schemas.openxmlformats.org/officeDocument/2006/customXml" ds:itemID="{83DCC000-AEFC-824E-AA78-422B5550B971}">
   <ds:schemaRefs>
     <ds:schemaRef ds:uri="http://schemas.openxmlformats.org/officeDocument/2006/bibliography"/>
   </ds:schemaRefs>

</xml_diff>